<commit_message>
wands left hand + transfer trigger
</commit_message>
<xml_diff>
--- a/Game Design Document.docx
+++ b/Game Design Document.docx
@@ -106,54 +106,16 @@
           <w:lang w:val="ru-RU"/>
         </w:rPr>
         <w:softHyphen/>
-        <w:t xml:space="preserve"> – Упаковщик</w:t>
-      </w:r>
-    </w:p>
-    <w:p>
-      <w:pPr>
-        <w:rPr>
-          <w:rFonts w:ascii="SF Pro Display" w:hAnsi="SF Pro Display"/>
-          <w:sz w:val="28"/>
-          <w:szCs w:val="28"/>
-          <w:lang w:val="ru-RU"/>
-        </w:rPr>
-      </w:pPr>
-      <w:r>
-        <w:rPr>
-          <w:rFonts w:ascii="SF Pro Display" w:hAnsi="SF Pro Display"/>
-          <w:sz w:val="28"/>
-          <w:szCs w:val="28"/>
-          <w:lang w:val="ru-RU"/>
-        </w:rPr>
-        <w:t>24.03 – Компрессор хлама (?)</w:t>
-      </w:r>
-    </w:p>
-    <w:p>
-      <w:pPr>
-        <w:rPr>
-          <w:rFonts w:ascii="SF Pro Display" w:hAnsi="SF Pro Display"/>
-          <w:sz w:val="28"/>
-          <w:szCs w:val="28"/>
-          <w:lang w:val="ru-RU"/>
-        </w:rPr>
-      </w:pPr>
-      <w:r>
-        <w:rPr>
-          <w:rFonts w:ascii="SF Pro Display" w:hAnsi="SF Pro Display"/>
-          <w:sz w:val="28"/>
-          <w:szCs w:val="28"/>
-          <w:lang w:val="ru-RU"/>
-        </w:rPr>
-        <w:t>25.03 – Заколдованная палочка</w:t>
-      </w:r>
-      <w:r>
-        <w:rPr>
-          <w:rFonts w:ascii="SF Pro Display" w:hAnsi="SF Pro Display"/>
-          <w:sz w:val="28"/>
-          <w:szCs w:val="28"/>
-          <w:lang w:val="ru-RU"/>
-        </w:rPr>
-        <w:t xml:space="preserve"> </w:t>
+        <w:t xml:space="preserve"> – </w:t>
+      </w:r>
+      <w:r>
+        <w:rPr>
+          <w:rFonts w:ascii="SF Pro Display" w:hAnsi="SF Pro Display"/>
+          <w:sz w:val="28"/>
+          <w:szCs w:val="28"/>
+          <w:lang w:val="ru-RU"/>
+        </w:rPr>
+        <w:t xml:space="preserve">Принтер </w:t>
       </w:r>
       <w:r>
         <w:rPr>
@@ -168,6 +130,102 @@
           <w:color w:val="538135" w:themeColor="accent6" w:themeShade="BF"/>
           <w:sz w:val="28"/>
           <w:szCs w:val="28"/>
+          <w:lang w:val="ru-RU"/>
+        </w:rPr>
+        <mc:AlternateContent>
+          <mc:Choice Requires="w16se">
+            <w16se:symEx w16se:font="Segoe UI Emoji" w16se:char="2713"/>
+          </mc:Choice>
+          <mc:Fallback>
+            <w:t>✓</w:t>
+          </mc:Fallback>
+        </mc:AlternateContent>
+      </w:r>
+    </w:p>
+    <w:p>
+      <w:r>
+        <w:rPr>
+          <w:rFonts w:ascii="SF Pro Display" w:hAnsi="SF Pro Display"/>
+          <w:sz w:val="28"/>
+          <w:szCs w:val="28"/>
+          <w:lang w:val="ru-RU"/>
+        </w:rPr>
+        <w:t xml:space="preserve">24.03 – </w:t>
+      </w:r>
+      <w:r>
+        <w:rPr>
+          <w:rFonts w:ascii="SF Pro Display" w:hAnsi="SF Pro Display"/>
+          <w:sz w:val="28"/>
+          <w:szCs w:val="28"/>
+          <w:lang w:val="ru-RU"/>
+        </w:rPr>
+        <w:t xml:space="preserve">Купюры </w:t>
+      </w:r>
+      <w:r>
+        <w:rPr>
+          <mc:AlternateContent>
+            <mc:Choice Requires="w16se">
+              <w:rFonts w:ascii="SF Pro Display" w:hAnsi="SF Pro Display"/>
+            </mc:Choice>
+            <mc:Fallback>
+              <w:rFonts w:ascii="Segoe UI Emoji" w:eastAsia="Segoe UI Emoji" w:hAnsi="Segoe UI Emoji" w:cs="Segoe UI Emoji"/>
+            </mc:Fallback>
+          </mc:AlternateContent>
+          <w:color w:val="538135" w:themeColor="accent6" w:themeShade="BF"/>
+          <w:sz w:val="28"/>
+          <w:szCs w:val="28"/>
+          <w:lang w:val="ru-RU"/>
+        </w:rPr>
+        <mc:AlternateContent>
+          <mc:Choice Requires="w16se">
+            <w16se:symEx w16se:font="Segoe UI Emoji" w16se:char="2713"/>
+          </mc:Choice>
+          <mc:Fallback>
+            <w:t>✓</w:t>
+          </mc:Fallback>
+        </mc:AlternateContent>
+      </w:r>
+    </w:p>
+    <w:p>
+      <w:pPr>
+        <w:rPr>
+          <w:rFonts w:ascii="SF Pro Display" w:hAnsi="SF Pro Display"/>
+          <w:sz w:val="28"/>
+          <w:szCs w:val="28"/>
+          <w:lang w:val="ru-RU"/>
+        </w:rPr>
+      </w:pPr>
+      <w:r>
+        <w:rPr>
+          <w:rFonts w:ascii="SF Pro Display" w:hAnsi="SF Pro Display"/>
+          <w:sz w:val="28"/>
+          <w:szCs w:val="28"/>
+          <w:lang w:val="ru-RU"/>
+        </w:rPr>
+        <w:t>25.03 – Заколдованная палочка</w:t>
+      </w:r>
+      <w:r>
+        <w:rPr>
+          <w:rFonts w:ascii="SF Pro Display" w:hAnsi="SF Pro Display"/>
+          <w:sz w:val="28"/>
+          <w:szCs w:val="28"/>
+          <w:lang w:val="ru-RU"/>
+        </w:rPr>
+        <w:t xml:space="preserve"> </w:t>
+      </w:r>
+      <w:r>
+        <w:rPr>
+          <mc:AlternateContent>
+            <mc:Choice Requires="w16se">
+              <w:rFonts w:ascii="SF Pro Display" w:hAnsi="SF Pro Display"/>
+            </mc:Choice>
+            <mc:Fallback>
+              <w:rFonts w:ascii="Segoe UI Emoji" w:eastAsia="Segoe UI Emoji" w:hAnsi="Segoe UI Emoji" w:cs="Segoe UI Emoji"/>
+            </mc:Fallback>
+          </mc:AlternateContent>
+          <w:color w:val="538135" w:themeColor="accent6" w:themeShade="BF"/>
+          <w:sz w:val="28"/>
+          <w:szCs w:val="28"/>
         </w:rPr>
         <mc:AlternateContent>
           <mc:Choice Requires="w16se">
@@ -319,6 +377,39 @@
         </w:rPr>
         <w:t>Огненный жезл</w:t>
       </w:r>
+      <w:r>
+        <w:rPr>
+          <w:rFonts w:ascii="SF Pro Display" w:hAnsi="SF Pro Display"/>
+          <w:sz w:val="28"/>
+          <w:szCs w:val="28"/>
+          <w:lang w:val="ru-RU"/>
+        </w:rPr>
+        <w:t xml:space="preserve"> </w:t>
+      </w:r>
+      <w:r>
+        <w:rPr>
+          <mc:AlternateContent>
+            <mc:Choice Requires="w16se">
+              <w:rFonts w:ascii="SF Pro Display" w:hAnsi="SF Pro Display"/>
+            </mc:Choice>
+            <mc:Fallback>
+              <w:rFonts w:ascii="Segoe UI Emoji" w:eastAsia="Segoe UI Emoji" w:hAnsi="Segoe UI Emoji" w:cs="Segoe UI Emoji"/>
+            </mc:Fallback>
+          </mc:AlternateContent>
+          <w:color w:val="ED7D31" w:themeColor="accent2"/>
+          <w:sz w:val="28"/>
+          <w:szCs w:val="28"/>
+          <w:lang w:val="ru-RU"/>
+        </w:rPr>
+        <mc:AlternateContent>
+          <mc:Choice Requires="w16se">
+            <w16se:symEx w16se:font="Segoe UI Emoji" w16se:char="25CB"/>
+          </mc:Choice>
+          <mc:Fallback>
+            <w:t>○</w:t>
+          </mc:Fallback>
+        </mc:AlternateContent>
+      </w:r>
       <w:bookmarkStart w:id="0" w:name="_GoBack"/>
       <w:bookmarkEnd w:id="0"/>
     </w:p>
@@ -358,6 +449,39 @@
         </w:rPr>
         <w:t>Турель крови</w:t>
       </w:r>
+      <w:r>
+        <w:rPr>
+          <w:rFonts w:ascii="SF Pro Display" w:hAnsi="SF Pro Display"/>
+          <w:sz w:val="28"/>
+          <w:szCs w:val="28"/>
+          <w:lang w:val="ru-RU"/>
+        </w:rPr>
+        <w:t xml:space="preserve"> </w:t>
+      </w:r>
+      <w:r>
+        <w:rPr>
+          <mc:AlternateContent>
+            <mc:Choice Requires="w16se">
+              <w:rFonts w:ascii="SF Pro Display" w:hAnsi="SF Pro Display"/>
+            </mc:Choice>
+            <mc:Fallback>
+              <w:rFonts w:ascii="Segoe UI Emoji" w:eastAsia="Segoe UI Emoji" w:hAnsi="Segoe UI Emoji" w:cs="Segoe UI Emoji"/>
+            </mc:Fallback>
+          </mc:AlternateContent>
+          <w:color w:val="ED7D31" w:themeColor="accent2"/>
+          <w:sz w:val="28"/>
+          <w:szCs w:val="28"/>
+          <w:lang w:val="ru-RU"/>
+        </w:rPr>
+        <mc:AlternateContent>
+          <mc:Choice Requires="w16se">
+            <w16se:symEx w16se:font="Segoe UI Emoji" w16se:char="25CB"/>
+          </mc:Choice>
+          <mc:Fallback>
+            <w:t>○</w:t>
+          </mc:Fallback>
+        </mc:AlternateContent>
+      </w:r>
     </w:p>
     <w:p>
       <w:pPr>
@@ -375,19 +499,17 @@
           <w:szCs w:val="28"/>
           <w:lang w:val="ru-RU"/>
         </w:rPr>
-        <w:t xml:space="preserve">30.03 </w:t>
-      </w:r>
-      <w:proofErr w:type="gramStart"/>
-      <w:r>
-        <w:rPr>
-          <w:rFonts w:ascii="SF Pro Display" w:hAnsi="SF Pro Display"/>
-          <w:sz w:val="28"/>
-          <w:szCs w:val="28"/>
-          <w:lang w:val="ru-RU"/>
-        </w:rPr>
-        <w:t>– ???</w:t>
-      </w:r>
-      <w:proofErr w:type="gramEnd"/>
+        <w:t xml:space="preserve">30.03 – </w:t>
+      </w:r>
+      <w:r>
+        <w:rPr>
+          <w:rFonts w:ascii="SF Pro Display" w:hAnsi="SF Pro Display"/>
+          <w:sz w:val="28"/>
+          <w:szCs w:val="28"/>
+          <w:lang w:val="ru-RU"/>
+        </w:rPr>
+        <w:t>Резиновый шлем</w:t>
+      </w:r>
     </w:p>
     <w:p>
       <w:pPr>
@@ -405,19 +527,17 @@
           <w:szCs w:val="28"/>
           <w:lang w:val="ru-RU"/>
         </w:rPr>
-        <w:t xml:space="preserve">31.03 </w:t>
-      </w:r>
-      <w:proofErr w:type="gramStart"/>
-      <w:r>
-        <w:rPr>
-          <w:rFonts w:ascii="SF Pro Display" w:hAnsi="SF Pro Display"/>
-          <w:sz w:val="28"/>
-          <w:szCs w:val="28"/>
-          <w:lang w:val="ru-RU"/>
-        </w:rPr>
-        <w:t>– ???</w:t>
-      </w:r>
-      <w:proofErr w:type="gramEnd"/>
+        <w:t xml:space="preserve">31.03 – </w:t>
+      </w:r>
+      <w:r>
+        <w:rPr>
+          <w:rFonts w:ascii="SF Pro Display" w:hAnsi="SF Pro Display"/>
+          <w:sz w:val="28"/>
+          <w:szCs w:val="28"/>
+          <w:lang w:val="ru-RU"/>
+        </w:rPr>
+        <w:t>Резиновый нагрудник</w:t>
+      </w:r>
     </w:p>
     <w:p>
       <w:pPr>
@@ -435,19 +555,17 @@
           <w:szCs w:val="28"/>
           <w:lang w:val="ru-RU"/>
         </w:rPr>
-        <w:t xml:space="preserve">01.04 </w:t>
-      </w:r>
-      <w:proofErr w:type="gramStart"/>
-      <w:r>
-        <w:rPr>
-          <w:rFonts w:ascii="SF Pro Display" w:hAnsi="SF Pro Display"/>
-          <w:sz w:val="28"/>
-          <w:szCs w:val="28"/>
-          <w:lang w:val="ru-RU"/>
-        </w:rPr>
-        <w:t>– ???</w:t>
-      </w:r>
-      <w:proofErr w:type="gramEnd"/>
+        <w:t xml:space="preserve">01.04 – </w:t>
+      </w:r>
+      <w:r>
+        <w:rPr>
+          <w:rFonts w:ascii="SF Pro Display" w:hAnsi="SF Pro Display"/>
+          <w:sz w:val="28"/>
+          <w:szCs w:val="28"/>
+          <w:lang w:val="ru-RU"/>
+        </w:rPr>
+        <w:t>Резиновые поножи</w:t>
+      </w:r>
     </w:p>
     <w:p>
       <w:pPr>
@@ -458,6 +576,74 @@
           <w:lang w:val="ru-RU"/>
         </w:rPr>
       </w:pPr>
+      <w:r>
+        <w:rPr>
+          <w:rFonts w:ascii="SF Pro Display" w:hAnsi="SF Pro Display"/>
+          <w:sz w:val="28"/>
+          <w:szCs w:val="28"/>
+          <w:lang w:val="ru-RU"/>
+        </w:rPr>
+        <w:t xml:space="preserve">02.04 – </w:t>
+      </w:r>
+      <w:r>
+        <w:rPr>
+          <w:rFonts w:ascii="SF Pro Display" w:hAnsi="SF Pro Display"/>
+          <w:sz w:val="28"/>
+          <w:szCs w:val="28"/>
+          <w:lang w:val="ru-RU"/>
+        </w:rPr>
+        <w:t>Резиновые ботинки</w:t>
+      </w:r>
+    </w:p>
+    <w:p>
+      <w:pPr>
+        <w:rPr>
+          <w:rFonts w:ascii="SF Pro Display" w:hAnsi="SF Pro Display"/>
+          <w:sz w:val="28"/>
+          <w:szCs w:val="28"/>
+        </w:rPr>
+      </w:pPr>
+      <w:r>
+        <w:rPr>
+          <w:rFonts w:ascii="SF Pro Display" w:hAnsi="SF Pro Display"/>
+          <w:sz w:val="28"/>
+          <w:szCs w:val="28"/>
+        </w:rPr>
+        <w:t xml:space="preserve">03.04 – </w:t>
+      </w:r>
+      <w:r>
+        <w:rPr>
+          <w:rFonts w:ascii="SF Pro Display" w:hAnsi="SF Pro Display"/>
+          <w:sz w:val="28"/>
+          <w:szCs w:val="28"/>
+          <w:lang w:val="ru-RU"/>
+        </w:rPr>
+        <w:t xml:space="preserve">Всасыватель черных дыр </w:t>
+      </w:r>
+      <w:r>
+        <w:rPr>
+          <mc:AlternateContent>
+            <mc:Choice Requires="w16se">
+              <w:rFonts w:ascii="SF Pro Display" w:hAnsi="SF Pro Display"/>
+            </mc:Choice>
+            <mc:Fallback>
+              <w:rFonts w:ascii="Segoe UI Emoji" w:eastAsia="Segoe UI Emoji" w:hAnsi="Segoe UI Emoji" w:cs="Segoe UI Emoji"/>
+            </mc:Fallback>
+          </mc:AlternateContent>
+          <w:color w:val="538135" w:themeColor="accent6" w:themeShade="BF"/>
+          <w:sz w:val="28"/>
+          <w:szCs w:val="28"/>
+          <w:lang w:val="ru-RU"/>
+        </w:rPr>
+        <mc:AlternateContent>
+          <mc:Choice Requires="w16se">
+            <w16se:symEx w16se:font="Segoe UI Emoji" w16se:char="2713"/>
+          </mc:Choice>
+          <mc:Fallback>
+            <w:t>✓</w:t>
+          </mc:Fallback>
+        </mc:AlternateContent>
+      </w:r>
     </w:p>
     <w:p>
       <w:pPr>
@@ -1082,7 +1268,6 @@
   <w:style w:type="character" w:default="1" w:styleId="a0">
     <w:name w:val="Default Paragraph Font"/>
     <w:uiPriority w:val="1"/>
-    <w:semiHidden/>
     <w:unhideWhenUsed/>
   </w:style>
   <w:style w:type="table" w:default="1" w:styleId="a1">
@@ -1745,7 +1930,7 @@
 </file>
 
 <file path=customXml/itemProps1.xml><?xml version="1.0" encoding="utf-8"?>
-<ds:datastoreItem xmlns:ds="http://schemas.openxmlformats.org/officeDocument/2006/customXml" ds:itemID="{085B9752-5B64-42EF-8522-C7D59AF39D9E}">
+<ds:datastoreItem xmlns:ds="http://schemas.openxmlformats.org/officeDocument/2006/customXml" ds:itemID="{E1C3F99D-FDAF-49E7-AA76-F13726E2F043}">
   <ds:schemaRefs>
     <ds:schemaRef ds:uri="http://schemas.openxmlformats.org/officeDocument/2006/bibliography"/>
   </ds:schemaRefs>

</xml_diff>